<commit_message>
Report made ready for submission with new code from Alekseii
</commit_message>
<xml_diff>
--- a/Group_13_Task01_Report.docx
+++ b/Group_13_Task01_Report.docx
@@ -188,7 +188,15 @@
         <w:rPr>
           <w:lang w:val="en-US"/>
         </w:rPr>
-        <w:t xml:space="preserve"> 80-20 ratio using </w:t>
+        <w:t xml:space="preserve"> 80-20 r</w:t>
+      </w:r>
+      <w:bookmarkStart w:id="0" w:name="_GoBack"/>
+      <w:bookmarkEnd w:id="0"/>
+      <w:r>
+        <w:rPr>
+          <w:lang w:val="en-US"/>
+        </w:rPr>
+        <w:t xml:space="preserve">atio using </w:t>
       </w:r>
       <w:proofErr w:type="spellStart"/>
       <w:r>
@@ -407,7 +415,59 @@
         <w:rPr>
           <w:lang w:val="en-US"/>
         </w:rPr>
-        <w:t xml:space="preserve">Mean and Deviation Feature Extraction. This showed the best results in our testbench </w:t>
+        <w:t xml:space="preserve">Feature </w:t>
+      </w:r>
+      <w:r>
+        <w:rPr>
+          <w:lang w:val="en-US"/>
+        </w:rPr>
+        <w:t>Extraction</w:t>
+      </w:r>
+      <w:r>
+        <w:rPr>
+          <w:lang w:val="en-US"/>
+        </w:rPr>
+        <w:t xml:space="preserve"> that uses </w:t>
+      </w:r>
+      <w:r>
+        <w:rPr>
+          <w:lang w:val="en-US"/>
+        </w:rPr>
+        <w:t xml:space="preserve">only the </w:t>
+      </w:r>
+      <w:proofErr w:type="spellStart"/>
+      <w:r>
+        <w:rPr>
+          <w:lang w:val="en-US"/>
+        </w:rPr>
+        <w:t>AngularVelocity</w:t>
+      </w:r>
+      <w:proofErr w:type="spellEnd"/>
+      <w:r>
+        <w:rPr>
+          <w:lang w:val="en-US"/>
+        </w:rPr>
+        <w:t xml:space="preserve"> and </w:t>
+      </w:r>
+      <w:proofErr w:type="spellStart"/>
+      <w:r>
+        <w:rPr>
+          <w:lang w:val="en-US"/>
+        </w:rPr>
+        <w:t>LinearAcceleration</w:t>
+      </w:r>
+      <w:proofErr w:type="spellEnd"/>
+      <w:r>
+        <w:rPr>
+          <w:lang w:val="en-US"/>
+        </w:rPr>
+        <w:t xml:space="preserve"> of the data</w:t>
+      </w:r>
+      <w:r>
+        <w:rPr>
+          <w:lang w:val="en-US"/>
+        </w:rPr>
+        <w:t xml:space="preserve">. This showed the best results in our testbench </w:t>
       </w:r>
       <w:proofErr w:type="gramStart"/>
       <w:r>
@@ -429,8 +489,6 @@
         </w:rPr>
         <w:t xml:space="preserve"> We saw that increasing the number of trees gave us better results in the testbench and Kaggle.</w:t>
       </w:r>
-      <w:bookmarkStart w:id="0" w:name="_GoBack"/>
-      <w:bookmarkEnd w:id="0"/>
       <w:r>
         <w:rPr>
           <w:lang w:val="en-US"/>
@@ -455,7 +513,19 @@
         <w:rPr>
           <w:lang w:val="en-US"/>
         </w:rPr>
-        <w:t xml:space="preserve"> accuracy score of 0.93 while in Kaggle we could reach 0.716.</w:t>
+        <w:t xml:space="preserve"> accuracy score of 0.9</w:t>
+      </w:r>
+      <w:r>
+        <w:rPr>
+          <w:lang w:val="en-US"/>
+        </w:rPr>
+        <w:t>5</w:t>
+      </w:r>
+      <w:r>
+        <w:rPr>
+          <w:lang w:val="en-US"/>
+        </w:rPr>
+        <w:t xml:space="preserve"> while in Kaggle we could reach 0.716.</w:t>
       </w:r>
     </w:p>
     <w:p>

</xml_diff>